<commit_message>
Added Data source folder.
</commit_message>
<xml_diff>
--- a/hello.docx
+++ b/hello.docx
@@ -742,7 +742,7 @@
                     <a:graphicData uri="http://schemas.openxmlformats.org/drawingml/2006/picture">
                       <pic:pic>
                         <pic:nvPicPr>
-                          <pic:cNvPr descr="images.jpeg" id="25" name="Picture"/>
+                          <pic:cNvPr descr="Images/images.jpeg" id="25" name="Picture"/>
                           <pic:cNvPicPr>
                             <a:picLocks noChangeArrowheads="1" noChangeAspect="1"/>
                           </pic:cNvPicPr>
@@ -864,9 +864,27 @@
       </w:pPr>
       <w:r>
         <w:rPr>
-          <w:rStyle w:val="InformationTok"/>
-        </w:rPr>
-        <w:t xml:space="preserve">```{python}</w:t>
+          <w:rStyle w:val="NormalTok"/>
+        </w:rPr>
+        <w:t xml:space="preserve">alpha </w:t>
+      </w:r>
+      <w:r>
+        <w:rPr>
+          <w:rStyle w:val="OperatorTok"/>
+        </w:rPr>
+        <w:t xml:space="preserve">=</w:t>
+      </w:r>
+      <w:r>
+        <w:rPr>
+          <w:rStyle w:val="NormalTok"/>
+        </w:rPr>
+        <w:t xml:space="preserve"> </w:t>
+      </w:r>
+      <w:r>
+        <w:rPr>
+          <w:rStyle w:val="FloatTok"/>
+        </w:rPr>
+        <w:t xml:space="preserve">0.1</w:t>
       </w:r>
       <w:r>
         <w:br/>
@@ -875,7 +893,7 @@
         <w:rPr>
           <w:rStyle w:val="NormalTok"/>
         </w:rPr>
-        <w:t xml:space="preserve">alpha </w:t>
+        <w:t xml:space="preserve">ratio </w:t>
       </w:r>
       <w:r>
         <w:rPr>
@@ -900,9 +918,39 @@
       </w:r>
       <w:r>
         <w:rPr>
+          <w:rStyle w:val="ImportTok"/>
+        </w:rPr>
+        <w:t xml:space="preserve">import</w:t>
+      </w:r>
+      <w:r>
+        <w:rPr>
           <w:rStyle w:val="NormalTok"/>
         </w:rPr>
-        <w:t xml:space="preserve">ratio </w:t>
+        <w:t xml:space="preserve"> pandas </w:t>
+      </w:r>
+      <w:r>
+        <w:rPr>
+          <w:rStyle w:val="ImportTok"/>
+        </w:rPr>
+        <w:t xml:space="preserve">as</w:t>
+      </w:r>
+      <w:r>
+        <w:rPr>
+          <w:rStyle w:val="NormalTok"/>
+        </w:rPr>
+        <w:t xml:space="preserve"> pd</w:t>
+      </w:r>
+      <w:r>
+        <w:br/>
+      </w:r>
+      <w:r>
+        <w:br/>
+      </w:r>
+      <w:r>
+        <w:rPr>
+          <w:rStyle w:val="NormalTok"/>
+        </w:rPr>
+        <w:t xml:space="preserve">df </w:t>
       </w:r>
       <w:r>
         <w:rPr>
@@ -914,52 +962,163 @@
         <w:rPr>
           <w:rStyle w:val="NormalTok"/>
         </w:rPr>
-        <w:t xml:space="preserve"> </w:t>
-      </w:r>
-      <w:r>
-        <w:rPr>
-          <w:rStyle w:val="FloatTok"/>
-        </w:rPr>
-        <w:t xml:space="preserve">0.1</w:t>
+        <w:t xml:space="preserve"> pd.read_csv(</w:t>
+      </w:r>
+      <w:r>
+        <w:rPr>
+          <w:rStyle w:val="StringTok"/>
+        </w:rPr>
+        <w:t xml:space="preserve">'Data source/test.csv'</w:t>
+      </w:r>
+      <w:r>
+        <w:rPr>
+          <w:rStyle w:val="NormalTok"/>
+        </w:rPr>
+        <w:t xml:space="preserve">)</w:t>
       </w:r>
       <w:r>
         <w:br/>
       </w:r>
       <w:r>
         <w:rPr>
+          <w:rStyle w:val="BuiltInTok"/>
+        </w:rPr>
+        <w:t xml:space="preserve">print</w:t>
+      </w:r>
+      <w:r>
+        <w:rPr>
+          <w:rStyle w:val="NormalTok"/>
+        </w:rPr>
+        <w:t xml:space="preserve">(df.to_string(index</w:t>
+      </w:r>
+      <w:r>
+        <w:rPr>
+          <w:rStyle w:val="OperatorTok"/>
+        </w:rPr>
+        <w:t xml:space="preserve">=</w:t>
+      </w:r>
+      <w:r>
+        <w:rPr>
+          <w:rStyle w:val="NormalTok"/>
+        </w:rPr>
+        <w:t xml:space="preserve"> </w:t>
+      </w:r>
+      <w:r>
+        <w:rPr>
+          <w:rStyle w:val="VariableTok"/>
+        </w:rPr>
+        <w:t xml:space="preserve">False</w:t>
+      </w:r>
+      <w:r>
+        <w:rPr>
+          <w:rStyle w:val="NormalTok"/>
+        </w:rPr>
+        <w:t xml:space="preserve">))</w:t>
+      </w:r>
+      <w:r>
+        <w:br/>
+      </w:r>
+      <w:r>
+        <w:br/>
+      </w:r>
+      <w:r>
+        <w:rPr>
           <w:rStyle w:val="ImportTok"/>
         </w:rPr>
+        <w:t xml:space="preserve">from</w:t>
+      </w:r>
+      <w:r>
+        <w:rPr>
+          <w:rStyle w:val="NormalTok"/>
+        </w:rPr>
+        <w:t xml:space="preserve"> IPython.display </w:t>
+      </w:r>
+      <w:r>
+        <w:rPr>
+          <w:rStyle w:val="ImportTok"/>
+        </w:rPr>
         <w:t xml:space="preserve">import</w:t>
       </w:r>
       <w:r>
         <w:rPr>
           <w:rStyle w:val="NormalTok"/>
         </w:rPr>
-        <w:t xml:space="preserve"> pandas </w:t>
+        <w:t xml:space="preserve"> Markdown</w:t>
+      </w:r>
+      <w:r>
+        <w:br/>
       </w:r>
       <w:r>
         <w:rPr>
           <w:rStyle w:val="ImportTok"/>
         </w:rPr>
-        <w:t xml:space="preserve">as</w:t>
+        <w:t xml:space="preserve">from</w:t>
       </w:r>
       <w:r>
         <w:rPr>
           <w:rStyle w:val="NormalTok"/>
         </w:rPr>
-        <w:t xml:space="preserve"> pd</w:t>
+        <w:t xml:space="preserve"> tabulate </w:t>
+      </w:r>
+      <w:r>
+        <w:rPr>
+          <w:rStyle w:val="ImportTok"/>
+        </w:rPr>
+        <w:t xml:space="preserve">import</w:t>
+      </w:r>
+      <w:r>
+        <w:rPr>
+          <w:rStyle w:val="NormalTok"/>
+        </w:rPr>
+        <w:t xml:space="preserve"> tabulate</w:t>
       </w:r>
       <w:r>
         <w:br/>
       </w:r>
       <w:r>
+        <w:rPr>
+          <w:rStyle w:val="NormalTok"/>
+        </w:rPr>
+        <w:t xml:space="preserve">table </w:t>
+      </w:r>
+      <w:r>
+        <w:rPr>
+          <w:rStyle w:val="OperatorTok"/>
+        </w:rPr>
+        <w:t xml:space="preserve">=</w:t>
+      </w:r>
+      <w:r>
+        <w:rPr>
+          <w:rStyle w:val="NormalTok"/>
+        </w:rPr>
+        <w:t xml:space="preserve"> df.values.tolist()</w:t>
+      </w:r>
+      <w:r>
         <w:br/>
       </w:r>
       <w:r>
         <w:rPr>
           <w:rStyle w:val="NormalTok"/>
         </w:rPr>
-        <w:t xml:space="preserve">df </w:t>
+        <w:t xml:space="preserve">Markdown(tabulate(</w:t>
+      </w:r>
+      <w:r>
+        <w:br/>
+      </w:r>
+      <w:r>
+        <w:rPr>
+          <w:rStyle w:val="NormalTok"/>
+        </w:rPr>
+        <w:t xml:space="preserve">  table, </w:t>
+      </w:r>
+      <w:r>
+        <w:br/>
+      </w:r>
+      <w:r>
+        <w:rPr>
+          <w:rStyle w:val="NormalTok"/>
+        </w:rPr>
+        <w:t xml:space="preserve">  headers</w:t>
       </w:r>
       <w:r>
         <w:rPr>
@@ -971,199 +1130,43 @@
         <w:rPr>
           <w:rStyle w:val="NormalTok"/>
         </w:rPr>
-        <w:t xml:space="preserve"> pd.read_csv(</w:t>
+        <w:t xml:space="preserve">df.columns,</w:t>
+      </w:r>
+      <w:r>
+        <w:br/>
+      </w:r>
+      <w:r>
+        <w:rPr>
+          <w:rStyle w:val="NormalTok"/>
+        </w:rPr>
+        <w:t xml:space="preserve">  tablefmt</w:t>
+      </w:r>
+      <w:r>
+        <w:rPr>
+          <w:rStyle w:val="OperatorTok"/>
+        </w:rPr>
+        <w:t xml:space="preserve">=</w:t>
       </w:r>
       <w:r>
         <w:rPr>
           <w:rStyle w:val="StringTok"/>
         </w:rPr>
-        <w:t xml:space="preserve">'test.csv'</w:t>
+        <w:t xml:space="preserve">"grid_tables"</w:t>
       </w:r>
       <w:r>
         <w:rPr>
           <w:rStyle w:val="NormalTok"/>
         </w:rPr>
-        <w:t xml:space="preserve">)</w:t>
+        <w:t xml:space="preserve">,</w:t>
       </w:r>
       <w:r>
         <w:br/>
       </w:r>
       <w:r>
         <w:rPr>
-          <w:rStyle w:val="BuiltInTok"/>
-        </w:rPr>
-        <w:t xml:space="preserve">print</w:t>
-      </w:r>
-      <w:r>
-        <w:rPr>
           <w:rStyle w:val="NormalTok"/>
         </w:rPr>
-        <w:t xml:space="preserve">(df.to_string(index</w:t>
-      </w:r>
-      <w:r>
-        <w:rPr>
-          <w:rStyle w:val="OperatorTok"/>
-        </w:rPr>
-        <w:t xml:space="preserve">=</w:t>
-      </w:r>
-      <w:r>
-        <w:rPr>
-          <w:rStyle w:val="NormalTok"/>
-        </w:rPr>
-        <w:t xml:space="preserve"> </w:t>
-      </w:r>
-      <w:r>
-        <w:rPr>
-          <w:rStyle w:val="VariableTok"/>
-        </w:rPr>
-        <w:t xml:space="preserve">False</w:t>
-      </w:r>
-      <w:r>
-        <w:rPr>
-          <w:rStyle w:val="NormalTok"/>
-        </w:rPr>
         <w:t xml:space="preserve">))</w:t>
-      </w:r>
-      <w:r>
-        <w:br/>
-      </w:r>
-      <w:r>
-        <w:rPr>
-          <w:rStyle w:val="CommentTok"/>
-        </w:rPr>
-        <w:t xml:space="preserve">#| echo: fenced</w:t>
-      </w:r>
-      <w:r>
-        <w:br/>
-      </w:r>
-      <w:r>
-        <w:rPr>
-          <w:rStyle w:val="ImportTok"/>
-        </w:rPr>
-        <w:t xml:space="preserve">from</w:t>
-      </w:r>
-      <w:r>
-        <w:rPr>
-          <w:rStyle w:val="NormalTok"/>
-        </w:rPr>
-        <w:t xml:space="preserve"> IPython.display </w:t>
-      </w:r>
-      <w:r>
-        <w:rPr>
-          <w:rStyle w:val="ImportTok"/>
-        </w:rPr>
-        <w:t xml:space="preserve">import</w:t>
-      </w:r>
-      <w:r>
-        <w:rPr>
-          <w:rStyle w:val="NormalTok"/>
-        </w:rPr>
-        <w:t xml:space="preserve"> Markdown</w:t>
-      </w:r>
-      <w:r>
-        <w:br/>
-      </w:r>
-      <w:r>
-        <w:rPr>
-          <w:rStyle w:val="ImportTok"/>
-        </w:rPr>
-        <w:t xml:space="preserve">from</w:t>
-      </w:r>
-      <w:r>
-        <w:rPr>
-          <w:rStyle w:val="NormalTok"/>
-        </w:rPr>
-        <w:t xml:space="preserve"> tabulate </w:t>
-      </w:r>
-      <w:r>
-        <w:rPr>
-          <w:rStyle w:val="ImportTok"/>
-        </w:rPr>
-        <w:t xml:space="preserve">import</w:t>
-      </w:r>
-      <w:r>
-        <w:rPr>
-          <w:rStyle w:val="NormalTok"/>
-        </w:rPr>
-        <w:t xml:space="preserve"> tabulate</w:t>
-      </w:r>
-      <w:r>
-        <w:br/>
-      </w:r>
-      <w:r>
-        <w:rPr>
-          <w:rStyle w:val="NormalTok"/>
-        </w:rPr>
-        <w:t xml:space="preserve">table </w:t>
-      </w:r>
-      <w:r>
-        <w:rPr>
-          <w:rStyle w:val="OperatorTok"/>
-        </w:rPr>
-        <w:t xml:space="preserve">=</w:t>
-      </w:r>
-      <w:r>
-        <w:rPr>
-          <w:rStyle w:val="NormalTok"/>
-        </w:rPr>
-        <w:t xml:space="preserve"> df.values.tolist()</w:t>
-      </w:r>
-      <w:r>
-        <w:br/>
-      </w:r>
-      <w:r>
-        <w:rPr>
-          <w:rStyle w:val="NormalTok"/>
-        </w:rPr>
-        <w:t xml:space="preserve">Markdown(tabulate(</w:t>
-      </w:r>
-      <w:r>
-        <w:br/>
-      </w:r>
-      <w:r>
-        <w:rPr>
-          <w:rStyle w:val="NormalTok"/>
-        </w:rPr>
-        <w:t xml:space="preserve">  table, </w:t>
-      </w:r>
-      <w:r>
-        <w:br/>
-      </w:r>
-      <w:r>
-        <w:rPr>
-          <w:rStyle w:val="NormalTok"/>
-        </w:rPr>
-        <w:t xml:space="preserve">  headers</w:t>
-      </w:r>
-      <w:r>
-        <w:rPr>
-          <w:rStyle w:val="OperatorTok"/>
-        </w:rPr>
-        <w:t xml:space="preserve">=</w:t>
-      </w:r>
-      <w:r>
-        <w:rPr>
-          <w:rStyle w:val="NormalTok"/>
-        </w:rPr>
-        <w:t xml:space="preserve">df.columns</w:t>
-      </w:r>
-      <w:r>
-        <w:br/>
-      </w:r>
-      <w:r>
-        <w:rPr>
-          <w:rStyle w:val="NormalTok"/>
-        </w:rPr>
-        <w:t xml:space="preserve">))</w:t>
-      </w:r>
-      <w:r>
-        <w:br/>
-      </w:r>
-      <w:r>
-        <w:rPr>
-          <w:rStyle w:val="InformationTok"/>
-        </w:rPr>
-        <w:t xml:space="preserve">```</w:t>
       </w:r>
     </w:p>
     <w:p>

</xml_diff>

<commit_message>
Few more sections added.
</commit_message>
<xml_diff>
--- a/hello.docx
+++ b/hello.docx
@@ -792,7 +792,7 @@
       </w:tr>
     </w:tbl>
     <w:bookmarkEnd w:id="26"/>
-    <w:bookmarkStart w:id="29" w:name="methodology-overview"/>
+    <w:bookmarkStart w:id="34" w:name="methodology-overview"/>
     <w:p>
       <w:pPr>
         <w:pStyle w:val="Heading2"/>
@@ -807,407 +807,18 @@
       </w:pPr>
       <w:r>
         <w:t xml:space="preserve">XGBoost XGBoost is a fast and efficient implementation of gradient boosting algorithm. Gradient boosting is a machine learning technique for regression and classification problems, which produces a prediction model in the form of an ensemble of weak prediction models, typically decision trees.</w:t>
-      </w:r>
-    </w:p>
-    <w:p>
-      <w:pPr>
-        <w:pStyle w:val="BodyText"/>
-      </w:pPr>
-      <w:r>
-        <w:t xml:space="preserve">Version 1.2 is a minor upgrade.</w:t>
-      </w:r>
-    </w:p>
-    <w:p>
-      <w:pPr>
-        <w:pStyle w:val="BodyText"/>
-      </w:pPr>
-      <w:r>
-        <w:t xml:space="preserve">Please contact us at info@example.com.</w:t>
-      </w:r>
-    </w:p>
-    <w:p>
-      <w:pPr>
-        <w:pStyle w:val="BodyText"/>
-      </w:pPr>
-      <w:r>
-        <w:t xml:space="preserve">Quarto includes </w:t>
-      </w:r>
-      <w:hyperlink r:id="rId27">
-        <w:r>
-          <w:rPr>
-            <w:rStyle w:val="Hyperlink"/>
-          </w:rPr>
-          <w:t xml:space="preserve">Jupyter</w:t>
-        </w:r>
-      </w:hyperlink>
-      <w:r>
-        <w:t xml:space="preserve"> and</w:t>
-      </w:r>
-      <w:r>
-        <w:t xml:space="preserve"> </w:t>
-      </w:r>
-      <w:hyperlink r:id="rId28">
-        <w:r>
-          <w:rPr>
-            <w:rStyle w:val="Hyperlink"/>
-          </w:rPr>
-          <w:t xml:space="preserve">Knitr</w:t>
-        </w:r>
-      </w:hyperlink>
-      <w:r>
-        <w:t xml:space="preserve"> computation engines.</w:t>
-      </w:r>
-    </w:p>
-    <w:p>
-      <w:pPr>
-        <w:pStyle w:val="SourceCode"/>
-      </w:pPr>
-      <w:r>
-        <w:rPr>
-          <w:rStyle w:val="NormalTok"/>
-        </w:rPr>
-        <w:t xml:space="preserve">alpha </w:t>
-      </w:r>
-      <w:r>
-        <w:rPr>
-          <w:rStyle w:val="OperatorTok"/>
-        </w:rPr>
-        <w:t xml:space="preserve">=</w:t>
-      </w:r>
-      <w:r>
-        <w:rPr>
-          <w:rStyle w:val="NormalTok"/>
-        </w:rPr>
-        <w:t xml:space="preserve"> </w:t>
-      </w:r>
-      <w:r>
-        <w:rPr>
-          <w:rStyle w:val="FloatTok"/>
-        </w:rPr>
-        <w:t xml:space="preserve">0.1</w:t>
-      </w:r>
-      <w:r>
-        <w:br/>
-      </w:r>
-      <w:r>
-        <w:rPr>
-          <w:rStyle w:val="NormalTok"/>
-        </w:rPr>
-        <w:t xml:space="preserve">ratio </w:t>
-      </w:r>
-      <w:r>
-        <w:rPr>
-          <w:rStyle w:val="OperatorTok"/>
-        </w:rPr>
-        <w:t xml:space="preserve">=</w:t>
-      </w:r>
-      <w:r>
-        <w:rPr>
-          <w:rStyle w:val="NormalTok"/>
-        </w:rPr>
-        <w:t xml:space="preserve"> </w:t>
-      </w:r>
-      <w:r>
-        <w:rPr>
-          <w:rStyle w:val="FloatTok"/>
-        </w:rPr>
-        <w:t xml:space="preserve">0.1</w:t>
-      </w:r>
-      <w:r>
-        <w:br/>
-      </w:r>
-      <w:r>
-        <w:rPr>
-          <w:rStyle w:val="ImportTok"/>
-        </w:rPr>
-        <w:t xml:space="preserve">import</w:t>
-      </w:r>
-      <w:r>
-        <w:rPr>
-          <w:rStyle w:val="NormalTok"/>
-        </w:rPr>
-        <w:t xml:space="preserve"> pandas </w:t>
-      </w:r>
-      <w:r>
-        <w:rPr>
-          <w:rStyle w:val="ImportTok"/>
-        </w:rPr>
-        <w:t xml:space="preserve">as</w:t>
-      </w:r>
-      <w:r>
-        <w:rPr>
-          <w:rStyle w:val="NormalTok"/>
-        </w:rPr>
-        <w:t xml:space="preserve"> pd</w:t>
-      </w:r>
-      <w:r>
-        <w:br/>
-      </w:r>
-      <w:r>
-        <w:br/>
-      </w:r>
-      <w:r>
-        <w:rPr>
-          <w:rStyle w:val="NormalTok"/>
-        </w:rPr>
-        <w:t xml:space="preserve">df </w:t>
-      </w:r>
-      <w:r>
-        <w:rPr>
-          <w:rStyle w:val="OperatorTok"/>
-        </w:rPr>
-        <w:t xml:space="preserve">=</w:t>
-      </w:r>
-      <w:r>
-        <w:rPr>
-          <w:rStyle w:val="NormalTok"/>
-        </w:rPr>
-        <w:t xml:space="preserve"> pd.read_csv(</w:t>
-      </w:r>
-      <w:r>
-        <w:rPr>
-          <w:rStyle w:val="StringTok"/>
-        </w:rPr>
-        <w:t xml:space="preserve">'Data source/test.csv'</w:t>
-      </w:r>
-      <w:r>
-        <w:rPr>
-          <w:rStyle w:val="NormalTok"/>
-        </w:rPr>
-        <w:t xml:space="preserve">)</w:t>
-      </w:r>
-      <w:r>
-        <w:br/>
-      </w:r>
-      <w:r>
-        <w:rPr>
-          <w:rStyle w:val="BuiltInTok"/>
-        </w:rPr>
-        <w:t xml:space="preserve">print</w:t>
-      </w:r>
-      <w:r>
-        <w:rPr>
-          <w:rStyle w:val="NormalTok"/>
-        </w:rPr>
-        <w:t xml:space="preserve">(df.to_string(index</w:t>
-      </w:r>
-      <w:r>
-        <w:rPr>
-          <w:rStyle w:val="OperatorTok"/>
-        </w:rPr>
-        <w:t xml:space="preserve">=</w:t>
-      </w:r>
-      <w:r>
-        <w:rPr>
-          <w:rStyle w:val="NormalTok"/>
-        </w:rPr>
-        <w:t xml:space="preserve"> </w:t>
-      </w:r>
-      <w:r>
-        <w:rPr>
-          <w:rStyle w:val="VariableTok"/>
-        </w:rPr>
-        <w:t xml:space="preserve">False</w:t>
-      </w:r>
-      <w:r>
-        <w:rPr>
-          <w:rStyle w:val="NormalTok"/>
-        </w:rPr>
-        <w:t xml:space="preserve">))</w:t>
-      </w:r>
-      <w:r>
-        <w:br/>
-      </w:r>
-      <w:r>
-        <w:br/>
-      </w:r>
-      <w:r>
-        <w:rPr>
-          <w:rStyle w:val="ImportTok"/>
-        </w:rPr>
-        <w:t xml:space="preserve">from</w:t>
-      </w:r>
-      <w:r>
-        <w:rPr>
-          <w:rStyle w:val="NormalTok"/>
-        </w:rPr>
-        <w:t xml:space="preserve"> IPython.display </w:t>
-      </w:r>
-      <w:r>
-        <w:rPr>
-          <w:rStyle w:val="ImportTok"/>
-        </w:rPr>
-        <w:t xml:space="preserve">import</w:t>
-      </w:r>
-      <w:r>
-        <w:rPr>
-          <w:rStyle w:val="NormalTok"/>
-        </w:rPr>
-        <w:t xml:space="preserve"> Markdown</w:t>
-      </w:r>
-      <w:r>
-        <w:br/>
-      </w:r>
-      <w:r>
-        <w:rPr>
-          <w:rStyle w:val="ImportTok"/>
-        </w:rPr>
-        <w:t xml:space="preserve">from</w:t>
-      </w:r>
-      <w:r>
-        <w:rPr>
-          <w:rStyle w:val="NormalTok"/>
-        </w:rPr>
-        <w:t xml:space="preserve"> tabulate </w:t>
-      </w:r>
-      <w:r>
-        <w:rPr>
-          <w:rStyle w:val="ImportTok"/>
-        </w:rPr>
-        <w:t xml:space="preserve">import</w:t>
-      </w:r>
-      <w:r>
-        <w:rPr>
-          <w:rStyle w:val="NormalTok"/>
-        </w:rPr>
-        <w:t xml:space="preserve"> tabulate</w:t>
-      </w:r>
-      <w:r>
-        <w:br/>
-      </w:r>
-      <w:r>
-        <w:rPr>
-          <w:rStyle w:val="NormalTok"/>
-        </w:rPr>
-        <w:t xml:space="preserve">table </w:t>
-      </w:r>
-      <w:r>
-        <w:rPr>
-          <w:rStyle w:val="OperatorTok"/>
-        </w:rPr>
-        <w:t xml:space="preserve">=</w:t>
-      </w:r>
-      <w:r>
-        <w:rPr>
-          <w:rStyle w:val="NormalTok"/>
-        </w:rPr>
-        <w:t xml:space="preserve"> df.values.tolist()</w:t>
-      </w:r>
-      <w:r>
-        <w:br/>
-      </w:r>
-      <w:r>
-        <w:rPr>
-          <w:rStyle w:val="NormalTok"/>
-        </w:rPr>
-        <w:t xml:space="preserve">Markdown(tabulate(</w:t>
-      </w:r>
-      <w:r>
-        <w:br/>
-      </w:r>
-      <w:r>
-        <w:rPr>
-          <w:rStyle w:val="NormalTok"/>
-        </w:rPr>
-        <w:t xml:space="preserve">  table, </w:t>
-      </w:r>
-      <w:r>
-        <w:br/>
-      </w:r>
-      <w:r>
-        <w:rPr>
-          <w:rStyle w:val="NormalTok"/>
-        </w:rPr>
-        <w:t xml:space="preserve">  headers</w:t>
-      </w:r>
-      <w:r>
-        <w:rPr>
-          <w:rStyle w:val="OperatorTok"/>
-        </w:rPr>
-        <w:t xml:space="preserve">=</w:t>
-      </w:r>
-      <w:r>
-        <w:rPr>
-          <w:rStyle w:val="NormalTok"/>
-        </w:rPr>
-        <w:t xml:space="preserve">df.columns,</w:t>
-      </w:r>
-      <w:r>
-        <w:br/>
-      </w:r>
-      <w:r>
-        <w:rPr>
-          <w:rStyle w:val="NormalTok"/>
-        </w:rPr>
-        <w:t xml:space="preserve">  tablefmt</w:t>
-      </w:r>
-      <w:r>
-        <w:rPr>
-          <w:rStyle w:val="OperatorTok"/>
-        </w:rPr>
-        <w:t xml:space="preserve">=</w:t>
-      </w:r>
-      <w:r>
-        <w:rPr>
-          <w:rStyle w:val="StringTok"/>
-        </w:rPr>
-        <w:t xml:space="preserve">"grid_tables"</w:t>
-      </w:r>
-      <w:r>
-        <w:rPr>
-          <w:rStyle w:val="NormalTok"/>
-        </w:rPr>
-        <w:t xml:space="preserve">,</w:t>
-      </w:r>
-      <w:r>
-        <w:br/>
-      </w:r>
-      <w:r>
-        <w:rPr>
-          <w:rStyle w:val="NormalTok"/>
-        </w:rPr>
-        <w:t xml:space="preserve">))</w:t>
-      </w:r>
-    </w:p>
-    <w:p>
-      <w:pPr>
-        <w:pStyle w:val="SourceCode"/>
-      </w:pPr>
-      <w:r>
-        <w:rPr>
-          <w:rStyle w:val="VerbatimChar"/>
-        </w:rPr>
-        <w:t xml:space="preserve">   Dataset  Size   Auto</w:t>
-      </w:r>
-      <w:r>
-        <w:br/>
-      </w:r>
-      <w:r>
-        <w:rPr>
-          <w:rStyle w:val="VerbatimChar"/>
-        </w:rPr>
-        <w:t xml:space="preserve">Validation  1920 75.84%</w:t>
-      </w:r>
-      <w:r>
-        <w:br/>
-      </w:r>
-      <w:r>
-        <w:rPr>
-          <w:rStyle w:val="VerbatimChar"/>
-        </w:rPr>
-        <w:t xml:space="preserve">  OSS Test  1990 74.98%</w:t>
       </w:r>
     </w:p>
     <w:tbl>
       <w:tblPr>
         <w:tblStyle w:val="Table"/>
-        <w:tblW w:type="auto" w:w="0"/>
+        <w:tblW w:type="pct" w:w="2153"/>
         <w:tblLook w:firstRow="1" w:lastRow="0" w:firstColumn="0" w:lastColumn="0" w:noHBand="0" w:noVBand="0" w:val="0020"/>
       </w:tblPr>
       <w:tblGrid>
-        <w:gridCol w:w="2640"/>
-        <w:gridCol w:w="2640"/>
-        <w:gridCol w:w="2640"/>
+        <w:gridCol w:w="1430"/>
+        <w:gridCol w:w="990"/>
+        <w:gridCol w:w="990"/>
       </w:tblGrid>
       <w:tr>
         <w:trPr>
@@ -1230,7 +841,7 @@
           <w:p>
             <w:pPr>
               <w:pStyle w:val="Compact"/>
-              <w:jc w:val="right"/>
+              <w:jc w:val="left"/>
             </w:pPr>
             <w:r>
               <w:t xml:space="preserve">Size</w:t>
@@ -1268,7 +879,7 @@
           <w:p>
             <w:pPr>
               <w:pStyle w:val="Compact"/>
-              <w:jc w:val="right"/>
+              <w:jc w:val="left"/>
             </w:pPr>
             <w:r>
               <w:t xml:space="preserve">1920</w:t>
@@ -1306,7 +917,7 @@
           <w:p>
             <w:pPr>
               <w:pStyle w:val="Compact"/>
-              <w:jc w:val="right"/>
+              <w:jc w:val="left"/>
             </w:pPr>
             <w:r>
               <w:t xml:space="preserve">1990</w:t>
@@ -1327,7 +938,758 @@
         </w:tc>
       </w:tr>
     </w:tbl>
+    <w:p>
+      <w:pPr>
+        <w:pStyle w:val="BodyText"/>
+      </w:pPr>
+      <w:r>
+        <w:t xml:space="preserve">Following is a summary of steps performed to train the model:</w:t>
+      </w:r>
+      <w:r>
+        <w:t xml:space="preserve"> </w:t>
+      </w:r>
+      <w:r>
+        <w:drawing>
+          <wp:inline>
+            <wp:extent cx="2857500" cy="2857500"/>
+            <wp:effectExtent b="0" l="0" r="0" t="0"/>
+            <wp:docPr descr="Model Development Pipeline" title="" id="27" name="Picture"/>
+            <a:graphic>
+              <a:graphicData uri="http://schemas.openxmlformats.org/drawingml/2006/picture">
+                <pic:pic>
+                  <pic:nvPicPr>
+                    <pic:cNvPr descr="Images/images.jpeg" id="28" name="Picture"/>
+                    <pic:cNvPicPr>
+                      <a:picLocks noChangeArrowheads="1" noChangeAspect="1"/>
+                    </pic:cNvPicPr>
+                  </pic:nvPicPr>
+                  <pic:blipFill>
+                    <a:blip r:embed="rId23"/>
+                    <a:stretch>
+                      <a:fillRect/>
+                    </a:stretch>
+                  </pic:blipFill>
+                  <pic:spPr bwMode="auto">
+                    <a:xfrm>
+                      <a:off x="0" y="0"/>
+                      <a:ext cx="2857500" cy="2857500"/>
+                    </a:xfrm>
+                    <a:prstGeom prst="rect">
+                      <a:avLst/>
+                    </a:prstGeom>
+                    <a:noFill/>
+                    <a:ln w="9525">
+                      <a:noFill/>
+                      <a:headEnd/>
+                      <a:tailEnd/>
+                    </a:ln>
+                  </pic:spPr>
+                </pic:pic>
+              </a:graphicData>
+            </a:graphic>
+          </wp:inline>
+        </w:drawing>
+      </w:r>
+    </w:p>
+    <w:bookmarkStart w:id="29" w:name="data-preparation"/>
+    <w:p>
+      <w:pPr>
+        <w:pStyle w:val="Heading3"/>
+      </w:pPr>
+      <w:r>
+        <w:t xml:space="preserve">5.1 Data Preparation</w:t>
+      </w:r>
+    </w:p>
+    <w:p>
+      <w:pPr>
+        <w:pStyle w:val="FirstParagraph"/>
+      </w:pPr>
+      <w:r>
+        <w:t xml:space="preserve">The dataset is randomly split into train, validation and holdout test datasets. Train data is used for model fitting. Validation dataset is used for model tuning i.e. finding the optimal combination of hyperparameters that provide the best fit on a given dataset. Holdout test dataset is used to arrive at an unbiased estimate of OOS performance of the model.</w:t>
+      </w:r>
+    </w:p>
     <w:bookmarkEnd w:id="29"/>
+    <w:bookmarkStart w:id="30" w:name="feature-transformation"/>
+    <w:p>
+      <w:pPr>
+        <w:pStyle w:val="Heading3"/>
+      </w:pPr>
+      <w:r>
+        <w:t xml:space="preserve">5.2 Feature Transformation</w:t>
+      </w:r>
+    </w:p>
+    <w:p>
+      <w:pPr>
+        <w:pStyle w:val="FirstParagraph"/>
+      </w:pPr>
+      <w:r>
+        <w:t xml:space="preserve">Typically all features are converted into numeric features. This is a mandatory transformation for many algorithms such as XGBoost.</w:t>
+      </w:r>
+    </w:p>
+    <w:bookmarkEnd w:id="30"/>
+    <w:bookmarkStart w:id="31" w:name="model-tuning"/>
+    <w:p>
+      <w:pPr>
+        <w:pStyle w:val="Heading3"/>
+      </w:pPr>
+      <w:r>
+        <w:t xml:space="preserve">5.3 Model Tuning</w:t>
+      </w:r>
+    </w:p>
+    <w:p>
+      <w:pPr>
+        <w:pStyle w:val="FirstParagraph"/>
+      </w:pPr>
+      <w:r>
+        <w:t xml:space="preserve">Various models are fitted to the train dataset with multiple combination of hyperparameters (HP). These HP typically control model capacity (large capacity models will provide better fit on train data but may fail to generalize to OOS dataset), model complexity (typically models with larger capacity are also more complex) and model generalization (to prevent overfitting to train data).</w:t>
+      </w:r>
+    </w:p>
+    <w:bookmarkEnd w:id="31"/>
+    <w:bookmarkStart w:id="32" w:name="model-performance-evaluation"/>
+    <w:p>
+      <w:pPr>
+        <w:pStyle w:val="Heading3"/>
+      </w:pPr>
+      <w:r>
+        <w:t xml:space="preserve">5.4 Model Performance Evaluation</w:t>
+      </w:r>
+    </w:p>
+    <w:p>
+      <w:pPr>
+        <w:pStyle w:val="FirstParagraph"/>
+      </w:pPr>
+      <w:r>
+        <w:t xml:space="preserve">Performance of trained models is compared on validation dataset using different statistics. Final HP combination and the resultant final model is selected on basis of performance on the validation dataset.</w:t>
+      </w:r>
+    </w:p>
+    <w:bookmarkEnd w:id="32"/>
+    <w:bookmarkStart w:id="33" w:name="model-stability"/>
+    <w:p>
+      <w:pPr>
+        <w:pStyle w:val="Heading3"/>
+      </w:pPr>
+      <w:r>
+        <w:t xml:space="preserve">5.5 Model Stability</w:t>
+      </w:r>
+    </w:p>
+    <w:p>
+      <w:pPr>
+        <w:pStyle w:val="FirstParagraph"/>
+      </w:pPr>
+      <w:r>
+        <w:t xml:space="preserve">Model stability is checked by detecting drift/shift in features between train, validation and test dataset. This is done by computing Stability Index at model and individual feature level to identify if model is stable or not.</w:t>
+      </w:r>
+    </w:p>
+    <w:bookmarkEnd w:id="33"/>
+    <w:bookmarkEnd w:id="34"/>
+    <w:bookmarkStart w:id="52" w:name="model-details"/>
+    <w:p>
+      <w:pPr>
+        <w:pStyle w:val="Heading2"/>
+      </w:pPr>
+      <w:r>
+        <w:t xml:space="preserve">6 Model Details</w:t>
+      </w:r>
+    </w:p>
+    <w:p>
+      <w:pPr>
+        <w:pStyle w:val="FirstParagraph"/>
+      </w:pPr>
+      <w:r>
+        <w:t xml:space="preserve">Detailed Information regarding model.</w:t>
+      </w:r>
+    </w:p>
+    <w:bookmarkStart w:id="35" w:name="model-hyperparameters"/>
+    <w:p>
+      <w:pPr>
+        <w:pStyle w:val="Heading3"/>
+      </w:pPr>
+      <w:r>
+        <w:t xml:space="preserve">6.1 Model Hyperparameters</w:t>
+      </w:r>
+    </w:p>
+    <w:p>
+      <w:pPr>
+        <w:pStyle w:val="FirstParagraph"/>
+      </w:pPr>
+      <w:r>
+        <w:t xml:space="preserve">Following is a summary of key model hyperparameters:</w:t>
+      </w:r>
+    </w:p>
+    <w:p>
+      <w:pPr>
+        <w:pStyle w:val="BodyText"/>
+      </w:pPr>
+      <w:r>
+        <w:t xml:space="preserve">alpha = 0.1</w:t>
+      </w:r>
+      <w:r>
+        <w:t xml:space="preserve"> </w:t>
+      </w:r>
+      <w:r>
+        <w:t xml:space="preserve">ratio = 0.1</w:t>
+      </w:r>
+      <w:r>
+        <w:t xml:space="preserve"> </w:t>
+      </w:r>
+      <w:r>
+        <w:t xml:space="preserve">import pandas as pd</w:t>
+      </w:r>
+    </w:p>
+    <w:p>
+      <w:pPr>
+        <w:pStyle w:val="BodyText"/>
+      </w:pPr>
+      <w:r>
+        <w:t xml:space="preserve">df = pd.read_csv(</w:t>
+      </w:r>
+      <w:r>
+        <w:t xml:space="preserve">‘</w:t>
+      </w:r>
+      <w:r>
+        <w:t xml:space="preserve">Data source/test.csv</w:t>
+      </w:r>
+      <w:r>
+        <w:t xml:space="preserve">’</w:t>
+      </w:r>
+      <w:r>
+        <w:t xml:space="preserve">)</w:t>
+      </w:r>
+      <w:r>
+        <w:t xml:space="preserve"> </w:t>
+      </w:r>
+      <w:r>
+        <w:t xml:space="preserve">#print(df.to_string(index= False))</w:t>
+      </w:r>
+    </w:p>
+    <w:p>
+      <w:pPr>
+        <w:pStyle w:val="BodyText"/>
+      </w:pPr>
+      <w:r>
+        <w:t xml:space="preserve">from IPython.display import Markdown</w:t>
+      </w:r>
+      <w:r>
+        <w:t xml:space="preserve"> </w:t>
+      </w:r>
+      <w:r>
+        <w:t xml:space="preserve">from tabulate import tabulate</w:t>
+      </w:r>
+      <w:r>
+        <w:t xml:space="preserve"> </w:t>
+      </w:r>
+      <w:r>
+        <w:t xml:space="preserve">table = df.values.tolist()</w:t>
+      </w:r>
+      <w:r>
+        <w:t xml:space="preserve"> </w:t>
+      </w:r>
+      <w:r>
+        <w:t xml:space="preserve">Markdown(tabulate(</w:t>
+      </w:r>
+      <w:r>
+        <w:t xml:space="preserve"> </w:t>
+      </w:r>
+      <w:r>
+        <w:t xml:space="preserve">table,</w:t>
+      </w:r>
+      <w:r>
+        <w:t xml:space="preserve"> </w:t>
+      </w:r>
+      <w:r>
+        <w:t xml:space="preserve">headers=df.columns,</w:t>
+      </w:r>
+      <w:r>
+        <w:t xml:space="preserve"> </w:t>
+      </w:r>
+      <w:r>
+        <w:t xml:space="preserve">tablefmt=</w:t>
+      </w:r>
+      <w:r>
+        <w:t xml:space="preserve"> </w:t>
+      </w:r>
+      <w:r>
+        <w:t xml:space="preserve">“</w:t>
+      </w:r>
+      <w:r>
+        <w:t xml:space="preserve">grid</w:t>
+      </w:r>
+      <w:r>
+        <w:t xml:space="preserve">”</w:t>
+      </w:r>
+      <w:r>
+        <w:t xml:space="preserve"> </w:t>
+      </w:r>
+      <w:r>
+        <w:t xml:space="preserve">))</w:t>
+      </w:r>
+      <w:r>
+        <w:t xml:space="preserve"> </w:t>
+      </w:r>
+      <w:r>
+        <w:t xml:space="preserve">```</w:t>
+      </w:r>
+    </w:p>
+    <w:bookmarkEnd w:id="35"/>
+    <w:bookmarkStart w:id="39" w:name="important-features"/>
+    <w:p>
+      <w:pPr>
+        <w:pStyle w:val="Heading3"/>
+      </w:pPr>
+      <w:r>
+        <w:t xml:space="preserve">6.2 Important Features</w:t>
+      </w:r>
+    </w:p>
+    <w:p>
+      <w:pPr>
+        <w:pStyle w:val="FirstParagraph"/>
+      </w:pPr>
+      <w:r>
+        <w:t xml:space="preserve">Following is a list of important features for the model:</w:t>
+      </w:r>
+      <w:r>
+        <w:t xml:space="preserve"> </w:t>
+      </w:r>
+      <w:r>
+        <w:t xml:space="preserve">| Dataset | Size | Auto |</w:t>
+      </w:r>
+      <w:r>
+        <w:t xml:space="preserve"> </w:t>
+      </w:r>
+      <w:r>
+        <w:t xml:space="preserve">|————-|—–|——|</w:t>
+      </w:r>
+      <w:r>
+        <w:t xml:space="preserve"> </w:t>
+      </w:r>
+      <w:r>
+        <w:t xml:space="preserve">| Validation | 1920 | 75.84% |</w:t>
+      </w:r>
+      <w:r>
+        <w:t xml:space="preserve"> </w:t>
+      </w:r>
+      <w:r>
+        <w:t xml:space="preserve">| OSS Test | 1990 | 74.98% |</w:t>
+      </w:r>
+    </w:p>
+    <w:tbl>
+      <w:tblPr>
+        <w:tblStyle w:val="Table"/>
+        <w:tblW w:type="pct" w:w="5000"/>
+        <w:tblLook w:firstRow="0" w:lastRow="0" w:firstColumn="0" w:lastColumn="0" w:noHBand="0" w:noVBand="0" w:val="0000"/>
+      </w:tblPr>
+      <w:tblGrid>
+        <w:gridCol w:w="7920"/>
+      </w:tblGrid>
+      <w:tr>
+        <w:tc>
+          <w:tcPr/>
+          <w:p>
+            <w:pPr>
+              <w:pStyle w:val="Figure"/>
+              <w:jc w:val="center"/>
+            </w:pPr>
+            <w:r>
+              <w:drawing>
+                <wp:inline>
+                  <wp:extent cx="5334000" cy="6056312"/>
+                  <wp:effectExtent b="0" l="0" r="0" t="0"/>
+                  <wp:docPr descr="" title="" id="37" name="Picture"/>
+                  <a:graphic>
+                    <a:graphicData uri="http://schemas.openxmlformats.org/drawingml/2006/picture">
+                      <pic:pic>
+                        <pic:nvPicPr>
+                          <pic:cNvPr descr="Images/pdg.png" id="38" name="Picture"/>
+                          <pic:cNvPicPr>
+                            <a:picLocks noChangeArrowheads="1" noChangeAspect="1"/>
+                          </pic:cNvPicPr>
+                        </pic:nvPicPr>
+                        <pic:blipFill>
+                          <a:blip r:embed="rId36"/>
+                          <a:stretch>
+                            <a:fillRect/>
+                          </a:stretch>
+                        </pic:blipFill>
+                        <pic:spPr bwMode="auto">
+                          <a:xfrm>
+                            <a:off x="0" y="0"/>
+                            <a:ext cx="5334000" cy="6056312"/>
+                          </a:xfrm>
+                          <a:prstGeom prst="rect">
+                            <a:avLst/>
+                          </a:prstGeom>
+                          <a:noFill/>
+                          <a:ln w="9525">
+                            <a:noFill/>
+                            <a:headEnd/>
+                            <a:tailEnd/>
+                          </a:ln>
+                        </pic:spPr>
+                      </pic:pic>
+                    </a:graphicData>
+                  </a:graphic>
+                </wp:inline>
+              </w:drawing>
+            </w:r>
+          </w:p>
+          <w:p>
+            <w:pPr>
+              <w:jc w:val="center"/>
+            </w:pPr>
+            <w:pPr>
+              <w:jc w:val="start"/>
+              <w:spacing w:before="200"/>
+              <w:pStyle w:val="ImageCaption"/>
+            </w:pPr>
+            <w:r>
+              <w:t xml:space="preserve">Partial Dependance Graph</w:t>
+            </w:r>
+          </w:p>
+        </w:tc>
+      </w:tr>
+    </w:tbl>
+    <w:bookmarkEnd w:id="39"/>
+    <w:bookmarkStart w:id="45" w:name="model-performance"/>
+    <w:p>
+      <w:pPr>
+        <w:pStyle w:val="Heading3"/>
+      </w:pPr>
+      <w:r>
+        <w:t xml:space="preserve">6.3 Model Performance</w:t>
+      </w:r>
+    </w:p>
+    <w:p>
+      <w:pPr>
+        <w:pStyle w:val="FirstParagraph"/>
+      </w:pPr>
+      <w:r>
+        <w:t xml:space="preserve">Following are the model performance statistics on validation and OOS test dataset:</w:t>
+      </w:r>
+      <w:r>
+        <w:t xml:space="preserve"> </w:t>
+      </w:r>
+      <w:r>
+        <w:rPr>
+          <w:bCs/>
+          <w:b/>
+        </w:rPr>
+        <w:t xml:space="preserve">Validation dataset</w:t>
+      </w:r>
+    </w:p>
+    <w:tbl>
+      <w:tblPr>
+        <w:tblStyle w:val="Table"/>
+        <w:tblW w:type="pct" w:w="5000"/>
+        <w:tblLook w:firstRow="0" w:lastRow="0" w:firstColumn="0" w:lastColumn="0" w:noHBand="0" w:noVBand="0" w:val="0000"/>
+      </w:tblPr>
+      <w:tblGrid>
+        <w:gridCol w:w="7920"/>
+      </w:tblGrid>
+      <w:tr>
+        <w:tc>
+          <w:tcPr/>
+          <w:p>
+            <w:pPr>
+              <w:pStyle w:val="Figure"/>
+              <w:jc w:val="center"/>
+            </w:pPr>
+            <w:r>
+              <w:drawing>
+                <wp:inline>
+                  <wp:extent cx="5334000" cy="3830456"/>
+                  <wp:effectExtent b="0" l="0" r="0" t="0"/>
+                  <wp:docPr descr="" title="" id="41" name="Picture"/>
+                  <a:graphic>
+                    <a:graphicData uri="http://schemas.openxmlformats.org/drawingml/2006/picture">
+                      <pic:pic>
+                        <pic:nvPicPr>
+                          <pic:cNvPr descr="Images/roc.png" id="42" name="Picture"/>
+                          <pic:cNvPicPr>
+                            <a:picLocks noChangeArrowheads="1" noChangeAspect="1"/>
+                          </pic:cNvPicPr>
+                        </pic:nvPicPr>
+                        <pic:blipFill>
+                          <a:blip r:embed="rId40"/>
+                          <a:stretch>
+                            <a:fillRect/>
+                          </a:stretch>
+                        </pic:blipFill>
+                        <pic:spPr bwMode="auto">
+                          <a:xfrm>
+                            <a:off x="0" y="0"/>
+                            <a:ext cx="5334000" cy="3830456"/>
+                          </a:xfrm>
+                          <a:prstGeom prst="rect">
+                            <a:avLst/>
+                          </a:prstGeom>
+                          <a:noFill/>
+                          <a:ln w="9525">
+                            <a:noFill/>
+                            <a:headEnd/>
+                            <a:tailEnd/>
+                          </a:ln>
+                        </pic:spPr>
+                      </pic:pic>
+                    </a:graphicData>
+                  </a:graphic>
+                </wp:inline>
+              </w:drawing>
+            </w:r>
+          </w:p>
+          <w:p>
+            <w:pPr>
+              <w:jc w:val="center"/>
+            </w:pPr>
+            <w:pPr>
+              <w:jc w:val="start"/>
+              <w:spacing w:before="200"/>
+              <w:pStyle w:val="ImageCaption"/>
+            </w:pPr>
+            <w:r>
+              <w:t xml:space="preserve">Model Performance on Validation dataset</w:t>
+            </w:r>
+          </w:p>
+        </w:tc>
+      </w:tr>
+    </w:tbl>
+    <w:p>
+      <w:pPr>
+        <w:pStyle w:val="BodyText"/>
+      </w:pPr>
+      <w:r>
+        <w:rPr>
+          <w:bCs/>
+          <w:b/>
+        </w:rPr>
+        <w:t xml:space="preserve">Test dataset</w:t>
+      </w:r>
+    </w:p>
+    <w:tbl>
+      <w:tblPr>
+        <w:tblStyle w:val="Table"/>
+        <w:tblW w:type="pct" w:w="5000"/>
+        <w:tblLook w:firstRow="0" w:lastRow="0" w:firstColumn="0" w:lastColumn="0" w:noHBand="0" w:noVBand="0" w:val="0000"/>
+      </w:tblPr>
+      <w:tblGrid>
+        <w:gridCol w:w="7920"/>
+      </w:tblGrid>
+      <w:tr>
+        <w:tc>
+          <w:tcPr/>
+          <w:p>
+            <w:pPr>
+              <w:pStyle w:val="Figure"/>
+              <w:jc w:val="center"/>
+            </w:pPr>
+            <w:r>
+              <w:drawing>
+                <wp:inline>
+                  <wp:extent cx="5334000" cy="3830456"/>
+                  <wp:effectExtent b="0" l="0" r="0" t="0"/>
+                  <wp:docPr descr="" title="" id="43" name="Picture"/>
+                  <a:graphic>
+                    <a:graphicData uri="http://schemas.openxmlformats.org/drawingml/2006/picture">
+                      <pic:pic>
+                        <pic:nvPicPr>
+                          <pic:cNvPr descr="Images/roc.png" id="44" name="Picture"/>
+                          <pic:cNvPicPr>
+                            <a:picLocks noChangeArrowheads="1" noChangeAspect="1"/>
+                          </pic:cNvPicPr>
+                        </pic:nvPicPr>
+                        <pic:blipFill>
+                          <a:blip r:embed="rId40"/>
+                          <a:stretch>
+                            <a:fillRect/>
+                          </a:stretch>
+                        </pic:blipFill>
+                        <pic:spPr bwMode="auto">
+                          <a:xfrm>
+                            <a:off x="0" y="0"/>
+                            <a:ext cx="5334000" cy="3830456"/>
+                          </a:xfrm>
+                          <a:prstGeom prst="rect">
+                            <a:avLst/>
+                          </a:prstGeom>
+                          <a:noFill/>
+                          <a:ln w="9525">
+                            <a:noFill/>
+                            <a:headEnd/>
+                            <a:tailEnd/>
+                          </a:ln>
+                        </pic:spPr>
+                      </pic:pic>
+                    </a:graphicData>
+                  </a:graphic>
+                </wp:inline>
+              </w:drawing>
+            </w:r>
+          </w:p>
+          <w:p>
+            <w:pPr>
+              <w:jc w:val="center"/>
+            </w:pPr>
+            <w:pPr>
+              <w:jc w:val="start"/>
+              <w:spacing w:before="200"/>
+              <w:pStyle w:val="ImageCaption"/>
+            </w:pPr>
+            <w:r>
+              <w:t xml:space="preserve">Model Performance on Test dataset</w:t>
+            </w:r>
+          </w:p>
+        </w:tc>
+      </w:tr>
+    </w:tbl>
+    <w:bookmarkEnd w:id="45"/>
+    <w:bookmarkStart w:id="50" w:name="model-stability-1"/>
+    <w:p>
+      <w:pPr>
+        <w:pStyle w:val="Heading3"/>
+      </w:pPr>
+      <w:r>
+        <w:t xml:space="preserve">6.4 Model Stability</w:t>
+      </w:r>
+    </w:p>
+    <w:p>
+      <w:pPr>
+        <w:pStyle w:val="FirstParagraph"/>
+      </w:pPr>
+      <w:r>
+        <w:t xml:space="preserve">Following are model stability statistics:</w:t>
+      </w:r>
+      <w:r>
+        <w:t xml:space="preserve"> </w:t>
+      </w:r>
+      <w:r>
+        <w:rPr>
+          <w:bCs/>
+          <w:b/>
+        </w:rPr>
+        <w:t xml:space="preserve">Train vs. Validation dataset</w:t>
+      </w:r>
+      <w:r>
+        <w:t xml:space="preserve"> </w:t>
+      </w:r>
+      <w:r>
+        <w:drawing>
+          <wp:inline>
+            <wp:extent cx="5334000" cy="3830456"/>
+            <wp:effectExtent b="0" l="0" r="0" t="0"/>
+            <wp:docPr descr="Model Stability (Val vs. Train dataset)" title="" id="46" name="Picture"/>
+            <a:graphic>
+              <a:graphicData uri="http://schemas.openxmlformats.org/drawingml/2006/picture">
+                <pic:pic>
+                  <pic:nvPicPr>
+                    <pic:cNvPr descr="Images/roc.png" id="47" name="Picture"/>
+                    <pic:cNvPicPr>
+                      <a:picLocks noChangeArrowheads="1" noChangeAspect="1"/>
+                    </pic:cNvPicPr>
+                  </pic:nvPicPr>
+                  <pic:blipFill>
+                    <a:blip r:embed="rId40"/>
+                    <a:stretch>
+                      <a:fillRect/>
+                    </a:stretch>
+                  </pic:blipFill>
+                  <pic:spPr bwMode="auto">
+                    <a:xfrm>
+                      <a:off x="0" y="0"/>
+                      <a:ext cx="5334000" cy="3830456"/>
+                    </a:xfrm>
+                    <a:prstGeom prst="rect">
+                      <a:avLst/>
+                    </a:prstGeom>
+                    <a:noFill/>
+                    <a:ln w="9525">
+                      <a:noFill/>
+                      <a:headEnd/>
+                      <a:tailEnd/>
+                    </a:ln>
+                  </pic:spPr>
+                </pic:pic>
+              </a:graphicData>
+            </a:graphic>
+          </wp:inline>
+        </w:drawing>
+      </w:r>
+    </w:p>
+    <w:p>
+      <w:pPr>
+        <w:pStyle w:val="BodyText"/>
+      </w:pPr>
+      <w:r>
+        <w:rPr>
+          <w:bCs/>
+          <w:b/>
+        </w:rPr>
+        <w:t xml:space="preserve">Validation vs. Test dataset</w:t>
+      </w:r>
+      <w:r>
+        <w:t xml:space="preserve"> </w:t>
+      </w:r>
+      <w:r>
+        <w:drawing>
+          <wp:inline>
+            <wp:extent cx="5334000" cy="3830456"/>
+            <wp:effectExtent b="0" l="0" r="0" t="0"/>
+            <wp:docPr descr="Model Stability (Val vs. Test dataset)" title="" id="48" name="Picture"/>
+            <a:graphic>
+              <a:graphicData uri="http://schemas.openxmlformats.org/drawingml/2006/picture">
+                <pic:pic>
+                  <pic:nvPicPr>
+                    <pic:cNvPr descr="Images/roc.png" id="49" name="Picture"/>
+                    <pic:cNvPicPr>
+                      <a:picLocks noChangeArrowheads="1" noChangeAspect="1"/>
+                    </pic:cNvPicPr>
+                  </pic:nvPicPr>
+                  <pic:blipFill>
+                    <a:blip r:embed="rId40"/>
+                    <a:stretch>
+                      <a:fillRect/>
+                    </a:stretch>
+                  </pic:blipFill>
+                  <pic:spPr bwMode="auto">
+                    <a:xfrm>
+                      <a:off x="0" y="0"/>
+                      <a:ext cx="5334000" cy="3830456"/>
+                    </a:xfrm>
+                    <a:prstGeom prst="rect">
+                      <a:avLst/>
+                    </a:prstGeom>
+                    <a:noFill/>
+                    <a:ln w="9525">
+                      <a:noFill/>
+                      <a:headEnd/>
+                      <a:tailEnd/>
+                    </a:ln>
+                  </pic:spPr>
+                </pic:pic>
+              </a:graphicData>
+            </a:graphic>
+          </wp:inline>
+        </w:drawing>
+      </w:r>
+    </w:p>
+    <w:bookmarkEnd w:id="50"/>
+    <w:bookmarkStart w:id="51" w:name="model-performance-by-number-of-features"/>
+    <w:p>
+      <w:pPr>
+        <w:pStyle w:val="Heading3"/>
+      </w:pPr>
+      <w:r>
+        <w:t xml:space="preserve">6.5 Model Performance by Number of Features</w:t>
+      </w:r>
+    </w:p>
+    <w:p>
+      <w:pPr>
+        <w:pStyle w:val="FirstParagraph"/>
+      </w:pPr>
+      <w:r>
+        <w:t xml:space="preserve">Following is a summary of model performance, if it is replaced with a model with subset of important features. This may be used to identify if final model’s performance maybe matched with a simpler model with less number of features.</w:t>
+      </w:r>
+    </w:p>
+    <w:bookmarkEnd w:id="51"/>
+    <w:bookmarkEnd w:id="52"/>
     <w:sectPr/>
   </w:body>
 </w:document>

</xml_diff>

<commit_message>
modifying .yml & .qmd done
</commit_message>
<xml_diff>
--- a/hello.docx
+++ b/hello.docx
@@ -195,18 +195,26 @@
               <w:jc w:val="left"/>
             </w:pPr>
             <w:r>
-              <w:t xml:space="preserve">1920</w:t>
-            </w:r>
-          </w:p>
-        </w:tc>
-        <w:tc>
-          <w:tcPr/>
-          <w:p>
-            <w:pPr>
-              <w:jc w:val="left"/>
-            </w:pPr>
-            <w:r>
-              <w:t xml:space="preserve">75.84%</w:t>
+              <w:rPr>
+                <w:bCs/>
+                <w:b/>
+              </w:rPr>
+              <w:t xml:space="preserve">?var:Validation.Size</w:t>
+            </w:r>
+          </w:p>
+        </w:tc>
+        <w:tc>
+          <w:tcPr/>
+          <w:p>
+            <w:pPr>
+              <w:jc w:val="left"/>
+            </w:pPr>
+            <w:r>
+              <w:rPr>
+                <w:bCs/>
+                <w:b/>
+              </w:rPr>
+              <w:t xml:space="preserve">?var:Validation.Auto</w:t>
             </w:r>
           </w:p>
         </w:tc>
@@ -231,18 +239,26 @@
               <w:jc w:val="left"/>
             </w:pPr>
             <w:r>
-              <w:t xml:space="preserve">1990</w:t>
-            </w:r>
-          </w:p>
-        </w:tc>
-        <w:tc>
-          <w:tcPr/>
-          <w:p>
-            <w:pPr>
-              <w:jc w:val="left"/>
-            </w:pPr>
-            <w:r>
-              <w:t xml:space="preserve">74.98%</w:t>
+              <w:rPr>
+                <w:bCs/>
+                <w:b/>
+              </w:rPr>
+              <w:t xml:space="preserve">?var:OOS_test.Size</w:t>
+            </w:r>
+          </w:p>
+        </w:tc>
+        <w:tc>
+          <w:tcPr/>
+          <w:p>
+            <w:pPr>
+              <w:jc w:val="left"/>
+            </w:pPr>
+            <w:r>
+              <w:rPr>
+                <w:bCs/>
+                <w:b/>
+              </w:rPr>
+              <w:t xml:space="preserve">?var:OOS_test.Auto</w:t>
             </w:r>
           </w:p>
         </w:tc>
@@ -351,29 +367,41 @@
               <w:jc w:val="left"/>
             </w:pPr>
             <w:r>
-              <w:t xml:space="preserve">1690</w:t>
-            </w:r>
-          </w:p>
-        </w:tc>
-        <w:tc>
-          <w:tcPr/>
-          <w:p>
-            <w:pPr>
-              <w:jc w:val="left"/>
-            </w:pPr>
-            <w:r>
-              <w:t xml:space="preserve">70</w:t>
-            </w:r>
-          </w:p>
-        </w:tc>
-        <w:tc>
-          <w:tcPr/>
-          <w:p>
-            <w:pPr>
-              <w:jc w:val="left"/>
-            </w:pPr>
-            <w:r>
-              <w:t xml:space="preserve">Model training</w:t>
+              <w:rPr>
+                <w:bCs/>
+                <w:b/>
+              </w:rPr>
+              <w:t xml:space="preserve">?var:Train.Size</w:t>
+            </w:r>
+          </w:p>
+        </w:tc>
+        <w:tc>
+          <w:tcPr/>
+          <w:p>
+            <w:pPr>
+              <w:jc w:val="left"/>
+            </w:pPr>
+            <w:r>
+              <w:rPr>
+                <w:bCs/>
+                <w:b/>
+              </w:rPr>
+              <w:t xml:space="preserve">?var:Train.Features</w:t>
+            </w:r>
+          </w:p>
+        </w:tc>
+        <w:tc>
+          <w:tcPr/>
+          <w:p>
+            <w:pPr>
+              <w:jc w:val="left"/>
+            </w:pPr>
+            <w:r>
+              <w:rPr>
+                <w:bCs/>
+                <w:b/>
+              </w:rPr>
+              <w:t xml:space="preserve">?var:Train.Purpose</w:t>
             </w:r>
           </w:p>
         </w:tc>
@@ -398,29 +426,41 @@
               <w:jc w:val="left"/>
             </w:pPr>
             <w:r>
-              <w:t xml:space="preserve">1920</w:t>
-            </w:r>
-          </w:p>
-        </w:tc>
-        <w:tc>
-          <w:tcPr/>
-          <w:p>
-            <w:pPr>
-              <w:jc w:val="left"/>
-            </w:pPr>
-            <w:r>
-              <w:t xml:space="preserve">70</w:t>
-            </w:r>
-          </w:p>
-        </w:tc>
-        <w:tc>
-          <w:tcPr/>
-          <w:p>
-            <w:pPr>
-              <w:jc w:val="left"/>
-            </w:pPr>
-            <w:r>
-              <w:t xml:space="preserve">Hyperparameter tuning</w:t>
+              <w:rPr>
+                <w:bCs/>
+                <w:b/>
+              </w:rPr>
+              <w:t xml:space="preserve">?var:Validation.Size</w:t>
+            </w:r>
+          </w:p>
+        </w:tc>
+        <w:tc>
+          <w:tcPr/>
+          <w:p>
+            <w:pPr>
+              <w:jc w:val="left"/>
+            </w:pPr>
+            <w:r>
+              <w:rPr>
+                <w:bCs/>
+                <w:b/>
+              </w:rPr>
+              <w:t xml:space="preserve">?var:Validation.Features</w:t>
+            </w:r>
+          </w:p>
+        </w:tc>
+        <w:tc>
+          <w:tcPr/>
+          <w:p>
+            <w:pPr>
+              <w:jc w:val="left"/>
+            </w:pPr>
+            <w:r>
+              <w:rPr>
+                <w:bCs/>
+                <w:b/>
+              </w:rPr>
+              <w:t xml:space="preserve">?var:Validation.Purpose</w:t>
             </w:r>
           </w:p>
         </w:tc>
@@ -445,29 +485,41 @@
               <w:jc w:val="left"/>
             </w:pPr>
             <w:r>
-              <w:t xml:space="preserve">1990</w:t>
-            </w:r>
-          </w:p>
-        </w:tc>
-        <w:tc>
-          <w:tcPr/>
-          <w:p>
-            <w:pPr>
-              <w:jc w:val="left"/>
-            </w:pPr>
-            <w:r>
-              <w:t xml:space="preserve">70</w:t>
-            </w:r>
-          </w:p>
-        </w:tc>
-        <w:tc>
-          <w:tcPr/>
-          <w:p>
-            <w:pPr>
-              <w:jc w:val="left"/>
-            </w:pPr>
-            <w:r>
-              <w:t xml:space="preserve">OOS performance estimation</w:t>
+              <w:rPr>
+                <w:bCs/>
+                <w:b/>
+              </w:rPr>
+              <w:t xml:space="preserve">?var:OOS_test.Size</w:t>
+            </w:r>
+          </w:p>
+        </w:tc>
+        <w:tc>
+          <w:tcPr/>
+          <w:p>
+            <w:pPr>
+              <w:jc w:val="left"/>
+            </w:pPr>
+            <w:r>
+              <w:rPr>
+                <w:bCs/>
+                <w:b/>
+              </w:rPr>
+              <w:t xml:space="preserve">?var:OOS_test.Features</w:t>
+            </w:r>
+          </w:p>
+        </w:tc>
+        <w:tc>
+          <w:tcPr/>
+          <w:p>
+            <w:pPr>
+              <w:jc w:val="left"/>
+            </w:pPr>
+            <w:r>
+              <w:rPr>
+                <w:bCs/>
+                <w:b/>
+              </w:rPr>
+              <w:t xml:space="preserve">?var:OOS_test.Purpose</w:t>
             </w:r>
           </w:p>
         </w:tc>
@@ -582,7 +634,21 @@
         <w:pStyle w:val="FirstParagraph"/>
       </w:pPr>
       <w:r>
-        <w:t xml:space="preserve">XGBoost XGBoost is a fast and efficient implementation of gradient boosting algorithm. Gradient boosting is a machine learning technique for regression and classification problems, which produces a prediction model in the form of an ensemble of weak prediction models, typically decision trees.</w:t>
+        <w:rPr>
+          <w:bCs/>
+          <w:b/>
+        </w:rPr>
+        <w:t xml:space="preserve">?var:Algorithm.Name</w:t>
+      </w:r>
+      <w:r>
+        <w:t xml:space="preserve"> </w:t>
+      </w:r>
+      <w:r>
+        <w:rPr>
+          <w:bCs/>
+          <w:b/>
+        </w:rPr>
+        <w:t xml:space="preserve">?var:Algorithm.Overview</w:t>
       </w:r>
     </w:p>
     <w:tbl>
@@ -781,7 +847,11 @@
         <w:pStyle w:val="FirstParagraph"/>
       </w:pPr>
       <w:r>
-        <w:t xml:space="preserve">The dataset is randomly split into train, validation and holdout test datasets. Train data is used for model fitting. Validation dataset is used for model tuning i.e. finding the optimal combination of hyperparameters that provide the best fit on a given dataset. Holdout test dataset is used to arrive at an unbiased estimate of OOS performance of the model.</w:t>
+        <w:rPr>
+          <w:bCs/>
+          <w:b/>
+        </w:rPr>
+        <w:t xml:space="preserve">?var:Data_Preparation</w:t>
       </w:r>
     </w:p>
     <w:bookmarkEnd w:id="29"/>
@@ -799,7 +869,11 @@
         <w:pStyle w:val="FirstParagraph"/>
       </w:pPr>
       <w:r>
-        <w:t xml:space="preserve">Typically all features are converted into numeric features. This is a mandatory transformation for many algorithms such as XGBoost.</w:t>
+        <w:rPr>
+          <w:bCs/>
+          <w:b/>
+        </w:rPr>
+        <w:t xml:space="preserve">?var:Feature_Transformation</w:t>
       </w:r>
     </w:p>
     <w:bookmarkEnd w:id="30"/>
@@ -817,7 +891,11 @@
         <w:pStyle w:val="FirstParagraph"/>
       </w:pPr>
       <w:r>
-        <w:t xml:space="preserve">Various models are fitted to the train dataset with multiple combination of hyperparameters (HP). These HP typically control model capacity (large capacity models will provide better fit on train data but may fail to generalize to OOS dataset), model complexity (typically models with larger capacity are also more complex) and model generalization (to prevent overfitting to train data).</w:t>
+        <w:rPr>
+          <w:bCs/>
+          <w:b/>
+        </w:rPr>
+        <w:t xml:space="preserve">?var:Model_Tunning</w:t>
       </w:r>
     </w:p>
     <w:bookmarkEnd w:id="31"/>
@@ -835,7 +913,11 @@
         <w:pStyle w:val="FirstParagraph"/>
       </w:pPr>
       <w:r>
-        <w:t xml:space="preserve">Performance of trained models is compared on validation dataset using different statistics. Final HP combination and the resultant final model is selected on basis of performance on the validation dataset.</w:t>
+        <w:rPr>
+          <w:bCs/>
+          <w:b/>
+        </w:rPr>
+        <w:t xml:space="preserve">?var:Model_Perfor_Eval</w:t>
       </w:r>
     </w:p>
     <w:bookmarkEnd w:id="32"/>
@@ -853,7 +935,11 @@
         <w:pStyle w:val="FirstParagraph"/>
       </w:pPr>
       <w:r>
-        <w:t xml:space="preserve">Model stability is checked by detecting drift/shift in features between train, validation and test dataset. This is done by computing Stability Index at model and individual feature level to identify if model is stable or not.</w:t>
+        <w:rPr>
+          <w:bCs/>
+          <w:b/>
+        </w:rPr>
+        <w:t xml:space="preserve">?var:Model_Stability</w:t>
       </w:r>
     </w:p>
     <w:bookmarkEnd w:id="33"/>
@@ -872,7 +958,11 @@
         <w:pStyle w:val="FirstParagraph"/>
       </w:pPr>
       <w:r>
-        <w:t xml:space="preserve">Detailed Information regarding model.</w:t>
+        <w:rPr>
+          <w:bCs/>
+          <w:b/>
+        </w:rPr>
+        <w:t xml:space="preserve">?var:Model_Details.details</w:t>
       </w:r>
     </w:p>
     <w:bookmarkStart w:id="38" w:name="model-hyperparameters"/>
@@ -1092,13 +1182,53 @@
         <w:t xml:space="preserve"> </w:t>
       </w:r>
       <w:r>
-        <w:t xml:space="preserve">| Validation | 1920 | 75.84% |</w:t>
+        <w:t xml:space="preserve">| Validation | </w:t>
+      </w:r>
+      <w:r>
+        <w:rPr>
+          <w:bCs/>
+          <w:b/>
+        </w:rPr>
+        <w:t xml:space="preserve">?var:Validation.Size</w:t>
+      </w:r>
+      <w:r>
+        <w:t xml:space="preserve"> | </w:t>
+      </w:r>
+      <w:r>
+        <w:rPr>
+          <w:bCs/>
+          <w:b/>
+        </w:rPr>
+        <w:t xml:space="preserve">?var:Validation.Auto</w:t>
+      </w:r>
+      <w:r>
+        <w:t xml:space="preserve"> |</w:t>
       </w:r>
       <w:r>
         <w:t xml:space="preserve"> </w:t>
       </w:r>
       <w:r>
-        <w:t xml:space="preserve">| OSS Test | 1990 | 74.98% |</w:t>
+        <w:t xml:space="preserve">| OSS Test | </w:t>
+      </w:r>
+      <w:r>
+        <w:rPr>
+          <w:bCs/>
+          <w:b/>
+        </w:rPr>
+        <w:t xml:space="preserve">?var:OOS_test.Size</w:t>
+      </w:r>
+      <w:r>
+        <w:t xml:space="preserve"> | </w:t>
+      </w:r>
+      <w:r>
+        <w:rPr>
+          <w:bCs/>
+          <w:b/>
+        </w:rPr>
+        <w:t xml:space="preserve">?var:OOS_test.Auto</w:t>
+      </w:r>
+      <w:r>
+        <w:t xml:space="preserve"> |</w:t>
       </w:r>
     </w:p>
     <w:tbl>

</xml_diff>